<commit_message>
Organize project, make it prod-ready, and clean up legacy scripts
</commit_message>
<xml_diff>
--- a/profiles/urbanmistrii/offer_template.docx
+++ b/profiles/urbanmistrii/offer_template.docx
@@ -483,7 +483,27 @@
           <w:szCs w:val="24"/>
           <w:rtl w:val="0"/>
         </w:rPr>
-        <w:t xml:space="preserve">On your first day of employment, you will be required to complete all necessary joining formalities including execution of the employment agreement and confidentiality undertaking, submission of all requisite documentation, and comprehensive review of company policies including HR policies, leave entitlements, and office conduct guidelines. Please note that bringing your personal laptop from the first day of employment is mandatory for all team members.</w:t>
+        <w:t xml:space="preserve">On your first day of employment, you will be required to complete all joining formalities, including signing the employment agreement, confidentiality undertaking, and the </w:t>
+      </w:r>
+      <w:r>
+        <w:rPr>
+          <w:rFonts w:ascii="Georgia" w:cs="Georgia" w:eastAsia="Georgia" w:hAnsi="Georgia"/>
+          <w:b w:val="1"/>
+          <w:bCs w:val="1"/>
+          <w:sz w:val="24"/>
+          <w:szCs w:val="24"/>
+          <w:rtl w:val="0"/>
+        </w:rPr>
+        <w:t xml:space="preserve">12-month service bond</w:t>
+      </w:r>
+      <w:r>
+        <w:rPr>
+          <w:rFonts w:ascii="Georgia" w:cs="Georgia" w:eastAsia="Georgia" w:hAnsi="Georgia"/>
+          <w:sz w:val="24"/>
+          <w:szCs w:val="24"/>
+          <w:rtl w:val="0"/>
+        </w:rPr>
+        <w:t xml:space="preserve">, submitting the required documents, and reviewing company policies such as HR rules, leave entitlements, and office conduct guidelines.Please note that bringing your personal laptop from the first day of employment is mandatory for all team members.</w:t>
       </w:r>
     </w:p>
     <w:p>

</xml_diff>